<commit_message>
began outline of omp ppi paper
</commit_message>
<xml_diff>
--- a/omp ppi paper/may 16 thoughts.docx
+++ b/omp ppi paper/may 16 thoughts.docx
@@ -219,6 +219,9 @@
       <w:r>
         <w:t>, a statistical potential based upon pairwise contacts is fundamentally innaccurate, due to mechanical coupling and other structural shifts. In effect you are comparing the energy of a true structure of one sequence to a rough homology model of another sequence.</w:t>
       </w:r>
+      <w:r>
+        <w:t xml:space="preserve"> (that is, when you are estimating the energy of a mutation.)</w:t>
+      </w:r>
     </w:p>
     <w:p>
       <w:r>
@@ -227,10 +230,14 @@
     </w:p>
     <w:p>
       <w:r>
+        <w:lastRenderedPageBreak/>
         <w:t>Consensus sequences are hyperstable, lending support to the idea that sele</w:t>
       </w:r>
       <w:r>
         <w:t>ction pressure is for stability of native state.</w:t>
+      </w:r>
+      <w:r>
+        <w:t xml:space="preserve"> (which makes me wonder if these work, but not for the reason people think they do... if the equilibrium is an evolutionary one, not a physical one)</w:t>
       </w:r>
     </w:p>
     <w:p/>
@@ -243,6 +250,21 @@
         <w:t>if all positions are describable just by z, then the consensus will reflect the frequencies, and the frequenceis were used to formulate ez-β. High frequency, low energy, by definition. Cannot then say, low energy, high frequency, that's confirmation! Theoretically it is, but it's just the confirmation that makes up for the complexity of a theory with so many free parameters. You can't count the info used to set your parameters as evidence.</w:t>
       </w:r>
       <w:r>
+        <w:t xml:space="preserve"> (let's say you're fifty percent sure that the price of onions at the grocery store is always the same, and 50% sure that it's not always the same but varies within a range from x0 to x9. </w:t>
+      </w:r>
+      <w:r>
+        <w:t xml:space="preserve">Also, an onion is 100% certain to be less than a dollar. You go to the grocery store and see that the onion is $.69. This is stronger evidence for the theory that it's always $.69 than that it's always between .60 and .69. But the theory that it's always $.69 had a lower prior: 100 of these theories with 50% probability mass spread among them, whereas 10 of the range theories with 50% probability mass spread among them.  It's ten times more confirmation of a theory with a </w:t>
+      </w:r>
+      <w:r>
+        <w:t>prior ten times lower)</w:t>
+      </w:r>
+      <w:r>
+        <w:br/>
+        <w:t>yes, because it's the theory plus parameters that gets tested, isn't it?</w:t>
+      </w:r>
+      <w:bookmarkStart w:id="0" w:name="_GoBack"/>
+      <w:bookmarkEnd w:id="0"/>
+      <w:r>
         <w:br/>
         <w:t>But, you can just do a leave one out test! Ignore all the sequences in that cluster when constructing the potential!</w:t>
       </w:r>
@@ -320,7 +342,11 @@
         <w:t>size</w:t>
       </w:r>
       <w:r>
-        <w:t xml:space="preserve"> of the oligomerization site: if the strands have a smooth up and down gradient of energy, the prediction will be that half the protein is an oligomerization site. If the protein is mostly above average energy strands with one </w:t>
+        <w:t xml:space="preserve"> of the oligomerization site: if the strands have a smooth up and down gradient of energy, the prediction will be that half the protein is an </w:t>
+      </w:r>
+      <w:r>
+        <w:lastRenderedPageBreak/>
+        <w:t xml:space="preserve">oligomerization site. If the protein is mostly above average energy strands with one </w:t>
       </w:r>
       <w:r>
         <w:rPr>
@@ -354,7 +380,6 @@
     </w:p>
     <w:p>
       <w:r>
-        <w:lastRenderedPageBreak/>
         <w:t xml:space="preserve">Naveed's method of predicting oligomerization state works pretty well. It's been used once to predict oligomerization state from sequence, ass part of a characterization of a putative β-barrel membrane protein. The general principle has been noted, and has lent support to another group's thoughts about the determinents of binding. In that case, an energy interpretation of TMSIP ios used, although since interfaces are under different selective pressures possibly for reasons besides maintaining a different structure (different flexibility? How come nobody talks about the </w:t>
       </w:r>
       <w:r>
@@ -529,6 +554,7 @@
     </w:p>
     <w:p>
       <w:r>
+        <w:lastRenderedPageBreak/>
         <w:t xml:space="preserve">Leave-one-out tests are </w:t>
       </w:r>
       <w:r>
@@ -594,29 +620,293 @@
         <w:t xml:space="preserve">Cytochrome c and  other proteins have been found to have foldons (units that cooperatively fold and unfold) and foldons help their neighbors fold; </w:t>
       </w:r>
       <w:r>
-        <w:t xml:space="preserve">suggests that in </w:t>
-      </w:r>
+        <w:t xml:space="preserve">suggests that in design,e ven if you </w:t>
+      </w:r>
+      <w:r>
+        <w:rPr>
+          <w:i/>
+        </w:rPr>
+        <w:t>knew</w:t>
+      </w:r>
+      <w:r>
+        <w:t xml:space="preserve"> the lowest energy state you may need to design a folding </w:t>
+      </w:r>
+      <w:r>
+        <w:rPr>
+          <w:i/>
+        </w:rPr>
+        <w:t>pathway</w:t>
+      </w:r>
+      <w:r>
+        <w:t xml:space="preserve"> to make sure it happens sometime in the next ten thousand years</w:t>
+      </w:r>
+    </w:p>
+    <w:p>
+      <w:pPr>
+        <w:pStyle w:val="ListParagraph"/>
+        <w:numPr>
+          <w:ilvl w:val="1"/>
+          <w:numId w:val="2"/>
+        </w:numPr>
+      </w:pPr>
+      <w:r>
+        <w:t>Consensus sequences are hyperstable</w:t>
+      </w:r>
+    </w:p>
+    <w:p>
+      <w:pPr>
+        <w:pStyle w:val="ListParagraph"/>
+        <w:numPr>
+          <w:ilvl w:val="1"/>
+          <w:numId w:val="2"/>
+        </w:numPr>
+      </w:pPr>
+      <w:r>
+        <w:t>TMSIP has been used to engineer hyperstable proteins</w:t>
+      </w:r>
+      <w:r>
+        <w:t xml:space="preserve">, though I don't exactly trust Liang and Jackups </w:t>
+      </w:r>
+      <w:r>
+        <w:t xml:space="preserve">with regards to experimental design </w:t>
+      </w:r>
+      <w:r>
+        <w:t>consider</w:t>
+      </w:r>
+      <w:r>
+        <w:t>ing that their engineering of monomeric OmpF managed to be done in such a way as to be neutral to the energy interpretation of TMSIP</w:t>
+      </w:r>
+    </w:p>
+    <w:p>
+      <w:pPr>
+        <w:pStyle w:val="ListParagraph"/>
+        <w:numPr>
+          <w:ilvl w:val="0"/>
+          <w:numId w:val="2"/>
+        </w:numPr>
+      </w:pPr>
+      <w:r>
+        <w:t>Regarding Naveed's method</w:t>
+      </w:r>
+    </w:p>
+    <w:p>
+      <w:pPr>
+        <w:pStyle w:val="ListParagraph"/>
+        <w:numPr>
+          <w:ilvl w:val="1"/>
+          <w:numId w:val="2"/>
+        </w:numPr>
+      </w:pPr>
+      <w:r>
+        <w:t>olig state predicted with strand energy variance, olig interface predicted as largest contiguous above-average energy segment, olig state predictions sensitive and selective, olig interface predictions only like 80% accurate</w:t>
+      </w:r>
+      <w:r>
+        <w:t xml:space="preserve"> (but that's better than I could do from sequence for SURE)</w:t>
+      </w:r>
+    </w:p>
+    <w:p>
+      <w:pPr>
+        <w:pStyle w:val="ListParagraph"/>
+        <w:numPr>
+          <w:ilvl w:val="0"/>
+          <w:numId w:val="2"/>
+        </w:numPr>
+      </w:pPr>
+      <w:r>
+        <w:t>Regarding applications of Liang's work</w:t>
+      </w:r>
+    </w:p>
+    <w:p>
+      <w:pPr>
+        <w:pStyle w:val="ListParagraph"/>
+        <w:numPr>
+          <w:ilvl w:val="1"/>
+          <w:numId w:val="2"/>
+        </w:numPr>
+      </w:pPr>
+      <w:r>
+        <w:t>Quoted in introductions, sometimes introduction quoted in introduction</w:t>
+      </w:r>
+    </w:p>
+    <w:p>
+      <w:pPr>
+        <w:pStyle w:val="ListParagraph"/>
+        <w:numPr>
+          <w:ilvl w:val="1"/>
+          <w:numId w:val="2"/>
+        </w:numPr>
+      </w:pPr>
+      <w:r>
+        <w:t>Frequency counts informed other work</w:t>
+      </w:r>
+    </w:p>
+    <w:p>
+      <w:pPr>
+        <w:pStyle w:val="ListParagraph"/>
+        <w:numPr>
+          <w:ilvl w:val="1"/>
+          <w:numId w:val="2"/>
+        </w:numPr>
+      </w:pPr>
+      <w:r>
+        <w:t xml:space="preserve">Never seems to actually get </w:t>
+      </w:r>
+      <w:r>
+        <w:rPr>
+          <w:i/>
+        </w:rPr>
+        <w:t>used</w:t>
+      </w:r>
+      <w:r>
+        <w:t>, which is unsurprising because they don't make it easy! No software package, no simple equations - maybe one reasonf or the trend to simple theories is jsut that they're easy to learn to use so they spread better! Even if Ezβ has worse predictions at least you can write a program to do the calculations in fifteen minutes</w:t>
+      </w:r>
+    </w:p>
+    <w:p>
+      <w:pPr>
+        <w:pStyle w:val="ListParagraph"/>
+        <w:numPr>
+          <w:ilvl w:val="1"/>
+          <w:numId w:val="2"/>
+        </w:numPr>
+      </w:pPr>
+      <w:r>
+        <w:t xml:space="preserve">Confirms </w:t>
+      </w:r>
+      <w:r>
+        <w:t>intuitive idea that olig sites are nstable without their binding partner</w:t>
+      </w:r>
+    </w:p>
+    <w:p>
+      <w:pPr>
+        <w:pStyle w:val="ListParagraph"/>
+        <w:numPr>
+          <w:ilvl w:val="2"/>
+          <w:numId w:val="2"/>
+        </w:numPr>
+      </w:pPr>
+      <w:r>
+        <w:t xml:space="preserve">So, if you want to confirm an intuitive idea, see if there are any predictive methods based upon that intuitive idea - in other words, whether the intuitive idea has </w:t>
+      </w:r>
+      <w:r>
+        <w:t xml:space="preserve">been formalized and tested! OF COURSE that's beautiful but I never thought about it before! Like... strand length? Any predictive methods based on strand length? </w:t>
+      </w:r>
+      <w:r>
+        <w:t xml:space="preserve">Curvature has been </w:t>
+      </w:r>
+      <w:r>
+        <w:rPr>
+          <w:i/>
+        </w:rPr>
+        <w:t>statistically</w:t>
+      </w:r>
+      <w:r>
+        <w:t xml:space="preserve"> correlated with </w:t>
+      </w:r>
+      <w:r>
+        <w:rPr>
+          <w:i/>
+        </w:rPr>
+        <w:t>permanence</w:t>
+      </w:r>
+      <w:r>
+        <w:t xml:space="preserve"> of an interface - that was a statistical study - so there's </w:t>
+      </w:r>
+      <w:r>
+        <w:t>statistical studies too, of course...</w:t>
+      </w:r>
+    </w:p>
+    <w:p>
+      <w:pPr>
+        <w:pStyle w:val="ListParagraph"/>
+        <w:numPr>
+          <w:ilvl w:val="0"/>
+          <w:numId w:val="2"/>
+        </w:numPr>
+      </w:pPr>
+      <w:r>
+        <w:t>Workflow</w:t>
+      </w:r>
+    </w:p>
+    <w:p>
+      <w:pPr>
+        <w:pStyle w:val="ListParagraph"/>
+        <w:numPr>
+          <w:ilvl w:val="1"/>
+          <w:numId w:val="2"/>
+        </w:numPr>
+      </w:pPr>
+      <w:r>
+        <w:t xml:space="preserve">Procrastination: </w:t>
+      </w:r>
+      <w:r>
+        <w:t>Like half my time since I got started around four o'clock has been work!</w:t>
+      </w:r>
+    </w:p>
+    <w:p>
+      <w:pPr>
+        <w:pStyle w:val="ListParagraph"/>
+        <w:numPr>
+          <w:ilvl w:val="2"/>
+          <w:numId w:val="2"/>
+        </w:numPr>
+      </w:pPr>
       <w:r>
         <w:lastRenderedPageBreak/>
-        <w:t xml:space="preserve">design,e ven if you </w:t>
-      </w:r>
-      <w:r>
-        <w:rPr>
-          <w:i/>
-        </w:rPr>
-        <w:t>knew</w:t>
-      </w:r>
-      <w:r>
-        <w:t xml:space="preserve"> the lowest energy state you may need to design a folding </w:t>
-      </w:r>
-      <w:r>
-        <w:rPr>
-          <w:i/>
-        </w:rPr>
-        <w:t>pathway</w:t>
-      </w:r>
-      <w:r>
-        <w:t xml:space="preserve"> to make sure it happens sometime in the next ten thousand years</w:t>
+        <w:t xml:space="preserve">Before attempting to review what you've just done, sit back and think, about whatever! </w:t>
+      </w:r>
+      <w:r>
+        <w:t>Preferably work</w:t>
+      </w:r>
+      <w:r>
+        <w:rPr>
+          <w:i/>
+        </w:rPr>
+        <w:t xml:space="preserve"> related</w:t>
+      </w:r>
+      <w:r>
+        <w:rPr>
+          <w:i/>
+        </w:rPr>
+        <w:softHyphen/>
+      </w:r>
+      <w:r>
+        <w:t>,but not necessarily directly</w:t>
+      </w:r>
+    </w:p>
+    <w:p>
+      <w:pPr>
+        <w:pStyle w:val="ListParagraph"/>
+        <w:numPr>
+          <w:ilvl w:val="2"/>
+          <w:numId w:val="2"/>
+        </w:numPr>
+      </w:pPr>
+      <w:r>
+        <w:t xml:space="preserve">Make clear goals. Write </w:t>
+      </w:r>
+      <w:r>
+        <w:rPr>
+          <w:i/>
+        </w:rPr>
+        <w:t>questions</w:t>
+      </w:r>
+      <w:r>
+        <w:t xml:space="preserve"> before you read something boring... otherwise how will it have value to you?</w:t>
+      </w:r>
+      <w:r>
+        <w:t xml:space="preserve"> Needs to be answering your questions to have intrinsic value, unless you see some beautiful inferential structure behind it</w:t>
+      </w:r>
+    </w:p>
+    <w:p>
+      <w:pPr>
+        <w:pStyle w:val="ListParagraph"/>
+        <w:numPr>
+          <w:ilvl w:val="2"/>
+          <w:numId w:val="2"/>
+        </w:numPr>
+      </w:pPr>
+      <w:r>
+        <w:t>Make clear subgoals for each period of work!</w:t>
       </w:r>
     </w:p>
     <w:p>
@@ -628,130 +918,13 @@
         </w:numPr>
       </w:pPr>
       <w:r>
-        <w:t>Consensus sequences are hyperstable</w:t>
-      </w:r>
-    </w:p>
-    <w:p>
-      <w:pPr>
-        <w:pStyle w:val="ListParagraph"/>
-        <w:numPr>
-          <w:ilvl w:val="1"/>
-          <w:numId w:val="2"/>
-        </w:numPr>
-      </w:pPr>
-      <w:r>
-        <w:t>TMSIP has been used to engineer hyperstable proteins</w:t>
-      </w:r>
-      <w:r>
-        <w:t xml:space="preserve">, though I don't exactly trust Liang and Jackups </w:t>
-      </w:r>
-      <w:r>
-        <w:t xml:space="preserve">with regards to experimental design </w:t>
-      </w:r>
-      <w:r>
-        <w:t>consider</w:t>
-      </w:r>
-      <w:r>
-        <w:t>ing that their engineering of monomeric OmpF managed to be done in such a way as to be neutral to the energy interpretation of TMSIP</w:t>
-      </w:r>
-    </w:p>
-    <w:p>
-      <w:pPr>
-        <w:pStyle w:val="ListParagraph"/>
-        <w:numPr>
-          <w:ilvl w:val="0"/>
-          <w:numId w:val="2"/>
-        </w:numPr>
-      </w:pPr>
-      <w:r>
-        <w:t>Regarding Naveed's method</w:t>
-      </w:r>
-    </w:p>
-    <w:p>
-      <w:pPr>
-        <w:pStyle w:val="ListParagraph"/>
-        <w:numPr>
-          <w:ilvl w:val="1"/>
-          <w:numId w:val="2"/>
-        </w:numPr>
-      </w:pPr>
-      <w:r>
-        <w:t>olig state predicted with strand energy variance, olig interface predicted as largest contiguous above-average energy segment, olig state predictions sensitive and selective, olig interface predictions only like 80% accurate</w:t>
-      </w:r>
-      <w:r>
-        <w:t xml:space="preserve"> (but that's better than I could do from sequence for SURE)</w:t>
-      </w:r>
-    </w:p>
-    <w:p>
-      <w:pPr>
-        <w:pStyle w:val="ListParagraph"/>
-        <w:numPr>
-          <w:ilvl w:val="0"/>
-          <w:numId w:val="2"/>
-        </w:numPr>
-      </w:pPr>
-      <w:r>
-        <w:t>Regarding applications of Liang's work</w:t>
-      </w:r>
-    </w:p>
-    <w:p>
-      <w:pPr>
-        <w:pStyle w:val="ListParagraph"/>
-        <w:numPr>
-          <w:ilvl w:val="1"/>
-          <w:numId w:val="2"/>
-        </w:numPr>
-      </w:pPr>
-      <w:r>
-        <w:t>Quoted in introductions, sometimes introduction quoted in introduction</w:t>
-      </w:r>
-    </w:p>
-    <w:p>
-      <w:pPr>
-        <w:pStyle w:val="ListParagraph"/>
-        <w:numPr>
-          <w:ilvl w:val="1"/>
-          <w:numId w:val="2"/>
-        </w:numPr>
-      </w:pPr>
-      <w:r>
-        <w:t>Frequency counts informed other work</w:t>
-      </w:r>
-    </w:p>
-    <w:p>
-      <w:pPr>
-        <w:pStyle w:val="ListParagraph"/>
-        <w:numPr>
-          <w:ilvl w:val="1"/>
-          <w:numId w:val="2"/>
-        </w:numPr>
-      </w:pPr>
-      <w:r>
-        <w:t xml:space="preserve">Never seems to actually get </w:t>
-      </w:r>
-      <w:r>
-        <w:rPr>
-          <w:i/>
-        </w:rPr>
-        <w:t>used</w:t>
-      </w:r>
-      <w:r>
-        <w:t>, which is unsurprising because they don't make it easy! No software package, no simple equations - maybe one reasonf or the trend to simple theories is jsut that they're easy to learn to use so they spread better! Even if Ezβ has worse predictions at least you can write a program to do the calculations in fifteen minutes</w:t>
-      </w:r>
-    </w:p>
-    <w:p>
-      <w:pPr>
-        <w:pStyle w:val="ListParagraph"/>
-        <w:numPr>
-          <w:ilvl w:val="1"/>
-          <w:numId w:val="2"/>
-        </w:numPr>
-      </w:pPr>
-      <w:r>
-        <w:t xml:space="preserve">Confirms </w:t>
-      </w:r>
-      <w:r>
-        <w:t>intuitive idea that olig sites are nstable without their binding partner</w:t>
+        <w:t>Review after working, it feels good for some reason and I get to rehearse what I've learned.</w:t>
+      </w:r>
+      <w:r>
+        <w:t xml:space="preserve"> Write randomly and then make </w:t>
+      </w:r>
+      <w:r>
+        <w:t>outlines</w:t>
       </w:r>
     </w:p>
     <w:p>
@@ -763,160 +936,8 @@
         </w:numPr>
       </w:pPr>
       <w:r>
-        <w:t xml:space="preserve">So, if you want to confirm an intuitive idea, see if there are any predictive methods based upon that intuitive idea - in other words, whether the intuitive idea has </w:t>
-      </w:r>
-      <w:r>
-        <w:t xml:space="preserve">been formalized and tested! OF COURSE that's beautiful but I never thought about it before! Like... strand length? Any predictive methods based on strand length? </w:t>
-      </w:r>
-      <w:r>
-        <w:t xml:space="preserve">Curvature has been </w:t>
-      </w:r>
-      <w:r>
-        <w:rPr>
-          <w:i/>
-        </w:rPr>
-        <w:t>statistically</w:t>
-      </w:r>
-      <w:r>
-        <w:t xml:space="preserve"> correlated with </w:t>
-      </w:r>
-      <w:r>
-        <w:rPr>
-          <w:i/>
-        </w:rPr>
-        <w:t>permanence</w:t>
-      </w:r>
-      <w:r>
-        <w:t xml:space="preserve"> of an interface - that was a statistical study - so there's </w:t>
-      </w:r>
-      <w:r>
-        <w:t>statistical studies too, of course...</w:t>
-      </w:r>
-    </w:p>
-    <w:p>
-      <w:pPr>
-        <w:pStyle w:val="ListParagraph"/>
-        <w:numPr>
-          <w:ilvl w:val="0"/>
-          <w:numId w:val="2"/>
-        </w:numPr>
-      </w:pPr>
-      <w:r>
-        <w:t>Workflow</w:t>
-      </w:r>
-    </w:p>
-    <w:p>
-      <w:pPr>
-        <w:pStyle w:val="ListParagraph"/>
-        <w:numPr>
-          <w:ilvl w:val="1"/>
-          <w:numId w:val="2"/>
-        </w:numPr>
-      </w:pPr>
-      <w:r>
-        <w:t xml:space="preserve">Procrastination: </w:t>
-      </w:r>
-      <w:r>
-        <w:t>Like half my time since I got started around four o'clock has been work!</w:t>
-      </w:r>
-    </w:p>
-    <w:p>
-      <w:pPr>
-        <w:pStyle w:val="ListParagraph"/>
-        <w:numPr>
-          <w:ilvl w:val="2"/>
-          <w:numId w:val="2"/>
-        </w:numPr>
-      </w:pPr>
-      <w:r>
-        <w:t xml:space="preserve">Before attempting to review what you've just done, sit back and think, about whatever! </w:t>
-      </w:r>
-      <w:r>
-        <w:t>Preferably work</w:t>
-      </w:r>
-      <w:r>
-        <w:rPr>
-          <w:i/>
-        </w:rPr>
-        <w:t xml:space="preserve"> related</w:t>
-      </w:r>
-      <w:r>
-        <w:rPr>
-          <w:i/>
-        </w:rPr>
-        <w:softHyphen/>
-      </w:r>
-      <w:r>
-        <w:t>,but not necessarily directly</w:t>
-      </w:r>
-    </w:p>
-    <w:p>
-      <w:pPr>
-        <w:pStyle w:val="ListParagraph"/>
-        <w:numPr>
-          <w:ilvl w:val="2"/>
-          <w:numId w:val="2"/>
-        </w:numPr>
-      </w:pPr>
-      <w:r>
-        <w:t xml:space="preserve">Make clear goals. Write </w:t>
-      </w:r>
-      <w:r>
-        <w:rPr>
-          <w:i/>
-        </w:rPr>
-        <w:t>questions</w:t>
-      </w:r>
-      <w:r>
-        <w:t xml:space="preserve"> before you read something boring... otherwise how will it have value to you?</w:t>
-      </w:r>
-      <w:r>
-        <w:t xml:space="preserve"> Needs to be answering your questions to have intrinsic value, unless you see some beautiful inferential structure behind it</w:t>
-      </w:r>
-    </w:p>
-    <w:p>
-      <w:pPr>
-        <w:pStyle w:val="ListParagraph"/>
-        <w:numPr>
-          <w:ilvl w:val="2"/>
-          <w:numId w:val="2"/>
-        </w:numPr>
-      </w:pPr>
-      <w:r>
-        <w:t>Make clear subgoals for each period of work!</w:t>
-      </w:r>
-    </w:p>
-    <w:p>
-      <w:pPr>
-        <w:pStyle w:val="ListParagraph"/>
-        <w:numPr>
-          <w:ilvl w:val="1"/>
-          <w:numId w:val="2"/>
-        </w:numPr>
-      </w:pPr>
-      <w:r>
-        <w:t>Review after working, it feels good for some reason and I get to rehearse what I've learned.</w:t>
-      </w:r>
-      <w:r>
-        <w:t xml:space="preserve"> Write randomly and then make </w:t>
-      </w:r>
-      <w:r>
-        <w:t>outlines</w:t>
-      </w:r>
-    </w:p>
-    <w:p>
-      <w:pPr>
-        <w:pStyle w:val="ListParagraph"/>
-        <w:numPr>
-          <w:ilvl w:val="2"/>
-          <w:numId w:val="2"/>
-        </w:numPr>
-      </w:pPr>
-      <w:r>
         <w:t>Final review onlly takes like a half hour</w:t>
       </w:r>
-      <w:bookmarkStart w:id="0" w:name="_GoBack"/>
-      <w:bookmarkEnd w:id="0"/>
     </w:p>
     <w:sectPr>
       <w:pgSz w:w="12240" w:h="15840"/>

</xml_diff>